<commit_message>
Added Boom Book to basic enemies and weapons
</commit_message>
<xml_diff>
--- a/Documentation/BasicWeaponsAndEnemies.docx
+++ b/Documentation/BasicWeaponsAndEnemies.docx
@@ -72,34 +72,49 @@
       <w:r>
         <w:t>Staff</w:t>
       </w:r>
+      <w:r>
+        <w:t>, high health but slow movement)</w:t>
+      </w:r>
+    </w:p>
+    <w:p>
+      <w:pPr>
+        <w:pStyle w:val="ListParagraph"/>
+        <w:numPr>
+          <w:ilvl w:val="0"/>
+          <w:numId w:val="3"/>
+        </w:numPr>
+      </w:pPr>
+      <w:r>
+        <w:t>Pyromaniac (Moves towards player quickly, uses Flamethrower, average health and fast movement)</w:t>
+      </w:r>
+    </w:p>
+    <w:p>
+      <w:pPr>
+        <w:pStyle w:val="ListParagraph"/>
+        <w:numPr>
+          <w:ilvl w:val="0"/>
+          <w:numId w:val="3"/>
+        </w:numPr>
+      </w:pPr>
+      <w:r>
+        <w:t>Necromancer (Moves away from player slowly, spawns Standard Skeletons and shoots a ring of projectiles around itself occasionally, High health and slow movement)</w:t>
+      </w:r>
+    </w:p>
+    <w:p>
+      <w:pPr>
+        <w:pStyle w:val="ListParagraph"/>
+        <w:numPr>
+          <w:ilvl w:val="0"/>
+          <w:numId w:val="3"/>
+        </w:numPr>
+      </w:pPr>
+      <w:r>
+        <w:t>Boom Book (Moves towards player quickly, explodes on contact, low health and</w:t>
+      </w:r>
       <w:bookmarkStart w:id="0" w:name="_GoBack"/>
       <w:bookmarkEnd w:id="0"/>
       <w:r>
-        <w:t>, high health but slow movement)</w:t>
-      </w:r>
-    </w:p>
-    <w:p>
-      <w:pPr>
-        <w:pStyle w:val="ListParagraph"/>
-        <w:numPr>
-          <w:ilvl w:val="0"/>
-          <w:numId w:val="3"/>
-        </w:numPr>
-      </w:pPr>
-      <w:r>
-        <w:t>Pyromaniac (Moves towards player quickly, uses Flamethrower, average health and fast movement)</w:t>
-      </w:r>
-    </w:p>
-    <w:p>
-      <w:pPr>
-        <w:pStyle w:val="ListParagraph"/>
-        <w:numPr>
-          <w:ilvl w:val="0"/>
-          <w:numId w:val="3"/>
-        </w:numPr>
-      </w:pPr>
-      <w:r>
-        <w:t>Necromancer (Moves away from player slowly, spawns Standard Skeletons and shoots a ring of projectiles around itself occasionally, High health and slow movement)</w:t>
+        <w:t xml:space="preserve"> fast movement)</w:t>
       </w:r>
     </w:p>
     <w:p/>

</xml_diff>